<commit_message>
final updates to market research and requirements
</commit_message>
<xml_diff>
--- a/forms/2018ProjectProgressTrackingForm.docx
+++ b/forms/2018ProjectProgressTrackingForm.docx
@@ -1,6 +1,6 @@
 
 <file path=word/document.xml><?xml version="1.0" encoding="utf-8"?>
-<w:document xmlns:wpc="http://schemas.microsoft.com/office/word/2010/wordprocessingCanvas" xmlns:mc="http://schemas.openxmlformats.org/markup-compatibility/2006" xmlns:o="urn:schemas-microsoft-com:office:office" xmlns:r="http://schemas.openxmlformats.org/officeDocument/2006/relationships" xmlns:m="http://schemas.openxmlformats.org/officeDocument/2006/math" xmlns:v="urn:schemas-microsoft-com:vml" xmlns:wp14="http://schemas.microsoft.com/office/word/2010/wordprocessingDrawing" xmlns:wp="http://schemas.openxmlformats.org/drawingml/2006/wordprocessingDrawing" xmlns:w10="urn:schemas-microsoft-com:office:word" xmlns:w="http://schemas.openxmlformats.org/wordprocessingml/2006/main" xmlns:w14="http://schemas.microsoft.com/office/word/2010/wordml" xmlns:w15="http://schemas.microsoft.com/office/word/2012/wordml" xmlns:wpg="http://schemas.microsoft.com/office/word/2010/wordprocessingGroup" xmlns:wpi="http://schemas.microsoft.com/office/word/2010/wordprocessingInk" xmlns:wne="http://schemas.microsoft.com/office/word/2006/wordml" xmlns:wps="http://schemas.microsoft.com/office/word/2010/wordprocessingShape" mc:Ignorable="w14 w15 wp14">
+<w:document xmlns:wpc="http://schemas.microsoft.com/office/word/2010/wordprocessingCanvas" xmlns:mo="http://schemas.microsoft.com/office/mac/office/2008/main" xmlns:mc="http://schemas.openxmlformats.org/markup-compatibility/2006" xmlns:mv="urn:schemas-microsoft-com:mac:vml" xmlns:o="urn:schemas-microsoft-com:office:office" xmlns:r="http://schemas.openxmlformats.org/officeDocument/2006/relationships" xmlns:m="http://schemas.openxmlformats.org/officeDocument/2006/math" xmlns:v="urn:schemas-microsoft-com:vml" xmlns:wp14="http://schemas.microsoft.com/office/word/2010/wordprocessingDrawing" xmlns:wp="http://schemas.openxmlformats.org/drawingml/2006/wordprocessingDrawing" xmlns:w10="urn:schemas-microsoft-com:office:word" xmlns:w="http://schemas.openxmlformats.org/wordprocessingml/2006/main" xmlns:w14="http://schemas.microsoft.com/office/word/2010/wordml" xmlns:w15="http://schemas.microsoft.com/office/word/2012/wordml" xmlns:wpg="http://schemas.microsoft.com/office/word/2010/wordprocessingGroup" xmlns:wpi="http://schemas.microsoft.com/office/word/2010/wordprocessingInk" xmlns:wne="http://schemas.microsoft.com/office/word/2006/wordml" xmlns:wps="http://schemas.microsoft.com/office/word/2010/wordprocessingShape" mc:Ignorable="w14 w15 wp14">
   <w:body>
     <w:p>
       <w:pPr>
@@ -488,19 +488,8 @@
                 <w:szCs w:val="22"/>
                 <w:lang w:eastAsia="en-GB"/>
               </w:rPr>
-              <w:t xml:space="preserve"> </w:t>
-            </w:r>
-            <w:proofErr w:type="spellStart"/>
-            <w:r>
-              <w:rPr>
-                <w:rFonts w:ascii="Calibri" w:hAnsi="Calibri" w:cs="Times New Roman"/>
-                <w:sz w:val="22"/>
-                <w:szCs w:val="22"/>
-                <w:lang w:eastAsia="en-GB"/>
-              </w:rPr>
-              <w:t>Elmasri</w:t>
-            </w:r>
-            <w:proofErr w:type="spellEnd"/>
+              <w:t xml:space="preserve"> Elmasri</w:t>
+            </w:r>
           </w:p>
         </w:tc>
       </w:tr>
@@ -654,21 +643,8 @@
                 <w:szCs w:val="22"/>
                 <w:lang w:eastAsia="en-GB"/>
               </w:rPr>
-              <w:t>/</w:t>
-            </w:r>
-            <w:proofErr w:type="spellStart"/>
-            <w:r>
-              <w:rPr>
-                <w:rFonts w:ascii="Calibri" w:hAnsi="Calibri" w:cs="Times New Roman"/>
-                <w:b/>
-                <w:bCs/>
-                <w:sz w:val="22"/>
-                <w:szCs w:val="22"/>
-                <w:lang w:eastAsia="en-GB"/>
-              </w:rPr>
-              <w:t>hrs</w:t>
-            </w:r>
-            <w:proofErr w:type="spellEnd"/>
+              <w:t>/hrs</w:t>
+            </w:r>
           </w:p>
         </w:tc>
       </w:tr>
@@ -912,25 +888,14 @@
                 <w:lang w:eastAsia="en-GB"/>
               </w:rPr>
             </w:pPr>
-            <w:proofErr w:type="spellStart"/>
-            <w:r>
-              <w:rPr>
-                <w:rFonts w:ascii="Calibri" w:hAnsi="Calibri" w:cs="Times New Roman"/>
-                <w:sz w:val="22"/>
-                <w:szCs w:val="22"/>
-                <w:lang w:eastAsia="en-GB"/>
-              </w:rPr>
-              <w:t>Hardik</w:t>
-            </w:r>
-            <w:proofErr w:type="spellEnd"/>
-            <w:r>
-              <w:rPr>
-                <w:rFonts w:ascii="Calibri" w:hAnsi="Calibri" w:cs="Times New Roman"/>
-                <w:sz w:val="22"/>
-                <w:szCs w:val="22"/>
-                <w:lang w:eastAsia="en-GB"/>
-              </w:rPr>
-              <w:t xml:space="preserve"> Ramesh</w:t>
+            <w:r>
+              <w:rPr>
+                <w:rFonts w:ascii="Calibri" w:hAnsi="Calibri" w:cs="Times New Roman"/>
+                <w:sz w:val="22"/>
+                <w:szCs w:val="22"/>
+                <w:lang w:eastAsia="en-GB"/>
+              </w:rPr>
+              <w:t>Hardik Ramesh</w:t>
             </w:r>
           </w:p>
         </w:tc>
@@ -1059,37 +1024,15 @@
                 <w:lang w:eastAsia="en-GB"/>
               </w:rPr>
             </w:pPr>
-            <w:proofErr w:type="spellStart"/>
-            <w:r>
-              <w:rPr>
-                <w:rFonts w:ascii="Calibri" w:hAnsi="Calibri" w:cs="Times New Roman"/>
-                <w:sz w:val="22"/>
-                <w:szCs w:val="22"/>
-                <w:lang w:eastAsia="en-GB"/>
-              </w:rPr>
-              <w:t>Arif</w:t>
-            </w:r>
-            <w:proofErr w:type="spellEnd"/>
-            <w:r>
-              <w:rPr>
-                <w:rFonts w:ascii="Calibri" w:hAnsi="Calibri" w:cs="Times New Roman"/>
-                <w:sz w:val="22"/>
-                <w:szCs w:val="22"/>
-                <w:lang w:eastAsia="en-GB"/>
-              </w:rPr>
-              <w:t xml:space="preserve"> </w:t>
-            </w:r>
-            <w:proofErr w:type="spellStart"/>
-            <w:r>
-              <w:rPr>
-                <w:rFonts w:ascii="Calibri" w:hAnsi="Calibri" w:cs="Times New Roman"/>
-                <w:sz w:val="22"/>
-                <w:szCs w:val="22"/>
-                <w:lang w:eastAsia="en-GB"/>
-              </w:rPr>
-              <w:t>Kharoti</w:t>
-            </w:r>
-            <w:proofErr w:type="spellEnd"/>
+            <w:r>
+              <w:rPr>
+                <w:rFonts w:ascii="Calibri" w:hAnsi="Calibri" w:cs="Times New Roman"/>
+                <w:sz w:val="22"/>
+                <w:szCs w:val="22"/>
+                <w:lang w:eastAsia="en-GB"/>
+              </w:rPr>
+              <w:t>Arif Kharoti</w:t>
+            </w:r>
           </w:p>
         </w:tc>
         <w:tc>
@@ -1165,48 +1108,17 @@
                 <w:szCs w:val="22"/>
                 <w:lang w:eastAsia="en-GB"/>
               </w:rPr>
-              <w:t xml:space="preserve"> </w:t>
-            </w:r>
-            <w:proofErr w:type="spellStart"/>
-            <w:r>
-              <w:rPr>
-                <w:rFonts w:ascii="Calibri" w:hAnsi="Calibri" w:cs="Times New Roman"/>
-                <w:sz w:val="22"/>
-                <w:szCs w:val="22"/>
-                <w:lang w:eastAsia="en-GB"/>
-              </w:rPr>
-              <w:t>Sampaio</w:t>
-            </w:r>
-            <w:proofErr w:type="spellEnd"/>
-            <w:r>
-              <w:rPr>
-                <w:rFonts w:ascii="Calibri" w:hAnsi="Calibri" w:cs="Times New Roman"/>
-                <w:sz w:val="22"/>
-                <w:szCs w:val="22"/>
-                <w:lang w:eastAsia="en-GB"/>
-              </w:rPr>
-              <w:t xml:space="preserve"> Da Silva</w:t>
-            </w:r>
-            <w:r>
-              <w:rPr>
-                <w:rFonts w:ascii="Calibri" w:hAnsi="Calibri" w:cs="Times New Roman"/>
-                <w:sz w:val="22"/>
-                <w:szCs w:val="22"/>
-                <w:lang w:eastAsia="en-GB"/>
-              </w:rPr>
-              <w:t xml:space="preserve"> </w:t>
-            </w:r>
-            <w:proofErr w:type="spellStart"/>
-            <w:r>
-              <w:rPr>
-                <w:rFonts w:ascii="Calibri" w:hAnsi="Calibri" w:cs="Times New Roman"/>
-                <w:sz w:val="22"/>
-                <w:szCs w:val="22"/>
-                <w:lang w:eastAsia="en-GB"/>
-              </w:rPr>
-              <w:t>Diogo</w:t>
-            </w:r>
-            <w:proofErr w:type="spellEnd"/>
+              <w:t xml:space="preserve"> Sampaio Da Silva</w:t>
+            </w:r>
+            <w:r>
+              <w:rPr>
+                <w:rFonts w:ascii="Calibri" w:hAnsi="Calibri" w:cs="Times New Roman"/>
+                <w:sz w:val="22"/>
+                <w:szCs w:val="22"/>
+                <w:lang w:eastAsia="en-GB"/>
+              </w:rPr>
+              <w:t xml:space="preserve"> Diogo</w:t>
+            </w:r>
           </w:p>
         </w:tc>
         <w:tc>
@@ -1269,92 +1181,10 @@
           <w:szCs w:val="22"/>
           <w:lang w:eastAsia="en-GB"/>
         </w:rPr>
-        <w:t>Objective/Scope</w:t>
+        <w:br/>
       </w:r>
-      <w:r>
-        <w:rPr>
-          <w:rFonts w:ascii="Calibri" w:hAnsi="Calibri" w:cs="Times New Roman"/>
-          <w:b/>
-          <w:bCs/>
-          <w:sz w:val="22"/>
-          <w:szCs w:val="22"/>
-          <w:lang w:eastAsia="en-GB"/>
-        </w:rPr>
-        <w:t xml:space="preserve"> </w:t>
-      </w:r>
-      <w:r>
-        <w:rPr>
-          <w:rFonts w:ascii="Calibri" w:hAnsi="Calibri" w:cs="Times New Roman"/>
-          <w:b/>
-          <w:bCs/>
-          <w:color w:val="A6A6A6" w:themeColor="background1" w:themeShade="A6"/>
-          <w:sz w:val="22"/>
-          <w:szCs w:val="22"/>
-          <w:lang w:eastAsia="en-GB"/>
-        </w:rPr>
-        <w:t>– “Don’t worry about this bit.” – Nick Hine</w:t>
-      </w:r>
-    </w:p>
-    <w:p>
-      <w:pPr>
-        <w:numPr>
-          <w:ilvl w:val="0"/>
-          <w:numId w:val="1"/>
-        </w:numPr>
-        <w:ind w:left="540"/>
-        <w:textAlignment w:val="center"/>
-        <w:rPr>
-          <w:rFonts w:ascii="Calibri" w:eastAsia="Times New Roman" w:hAnsi="Calibri" w:cs="Times New Roman"/>
-          <w:sz w:val="22"/>
-          <w:szCs w:val="22"/>
-          <w:lang w:eastAsia="en-GB"/>
-        </w:rPr>
-      </w:pPr>
-    </w:p>
-    <w:p>
-      <w:pPr>
-        <w:numPr>
-          <w:ilvl w:val="0"/>
-          <w:numId w:val="1"/>
-        </w:numPr>
-        <w:ind w:left="540"/>
-        <w:textAlignment w:val="center"/>
-        <w:rPr>
-          <w:rFonts w:ascii="Calibri" w:eastAsia="Times New Roman" w:hAnsi="Calibri" w:cs="Times New Roman"/>
-          <w:sz w:val="22"/>
-          <w:szCs w:val="22"/>
-          <w:lang w:eastAsia="en-GB"/>
-        </w:rPr>
-      </w:pPr>
-    </w:p>
-    <w:p>
-      <w:pPr>
-        <w:rPr>
-          <w:rFonts w:ascii="Calibri" w:hAnsi="Calibri" w:cs="Times New Roman"/>
-          <w:sz w:val="22"/>
-          <w:szCs w:val="22"/>
-          <w:lang w:eastAsia="en-GB"/>
-        </w:rPr>
-      </w:pPr>
-      <w:r>
-        <w:rPr>
-          <w:rFonts w:ascii="Calibri" w:hAnsi="Calibri" w:cs="Times New Roman"/>
-          <w:sz w:val="22"/>
-          <w:szCs w:val="22"/>
-          <w:lang w:eastAsia="en-GB"/>
-        </w:rPr>
-        <w:t> </w:t>
-      </w:r>
-    </w:p>
-    <w:p>
-      <w:pPr>
-        <w:rPr>
-          <w:rFonts w:ascii="Calibri" w:hAnsi="Calibri" w:cs="Times New Roman"/>
-          <w:sz w:val="22"/>
-          <w:szCs w:val="22"/>
-          <w:lang w:eastAsia="en-GB"/>
-        </w:rPr>
-      </w:pPr>
+      <w:bookmarkStart w:id="0" w:name="_GoBack"/>
+      <w:bookmarkEnd w:id="0"/>
       <w:r>
         <w:rPr>
           <w:rFonts w:ascii="Calibri" w:hAnsi="Calibri" w:cs="Times New Roman"/>
@@ -2157,19 +1987,8 @@
                 <w:szCs w:val="22"/>
                 <w:lang w:eastAsia="en-GB"/>
               </w:rPr>
-              <w:t xml:space="preserve">Gabriel, </w:t>
-            </w:r>
-            <w:proofErr w:type="spellStart"/>
-            <w:r>
-              <w:rPr>
-                <w:rFonts w:ascii="Calibri" w:hAnsi="Calibri" w:cs="Times New Roman"/>
-                <w:sz w:val="22"/>
-                <w:szCs w:val="22"/>
-                <w:lang w:eastAsia="en-GB"/>
-              </w:rPr>
-              <w:t>Hardik</w:t>
-            </w:r>
-            <w:proofErr w:type="spellEnd"/>
+              <w:t>Gabriel, Hardik</w:t>
+            </w:r>
             <w:r>
               <w:rPr>
                 <w:rFonts w:ascii="Calibri" w:hAnsi="Calibri" w:cs="Times New Roman"/>
@@ -2306,25 +2125,14 @@
                 <w:lang w:eastAsia="en-GB"/>
               </w:rPr>
             </w:pPr>
-            <w:proofErr w:type="spellStart"/>
-            <w:r>
-              <w:rPr>
-                <w:rFonts w:ascii="Calibri" w:hAnsi="Calibri" w:cs="Times New Roman"/>
-                <w:sz w:val="22"/>
-                <w:szCs w:val="22"/>
-                <w:lang w:eastAsia="en-GB"/>
-              </w:rPr>
-              <w:t>Arif</w:t>
-            </w:r>
-            <w:proofErr w:type="spellEnd"/>
-            <w:r>
-              <w:rPr>
-                <w:rFonts w:ascii="Calibri" w:hAnsi="Calibri" w:cs="Times New Roman"/>
-                <w:sz w:val="22"/>
-                <w:szCs w:val="22"/>
-                <w:lang w:eastAsia="en-GB"/>
-              </w:rPr>
-              <w:t xml:space="preserve"> / 1h</w:t>
+            <w:r>
+              <w:rPr>
+                <w:rFonts w:ascii="Calibri" w:hAnsi="Calibri" w:cs="Times New Roman"/>
+                <w:sz w:val="22"/>
+                <w:szCs w:val="22"/>
+                <w:lang w:eastAsia="en-GB"/>
+              </w:rPr>
+              <w:t>Arif / 1h</w:t>
             </w:r>
           </w:p>
         </w:tc>
@@ -2432,17 +2240,15 @@
               </w:rPr>
               <w:t xml:space="preserve">Market </w:t>
             </w:r>
-            <w:proofErr w:type="spellStart"/>
-            <w:r>
-              <w:rPr>
-                <w:rFonts w:ascii="Calibri" w:hAnsi="Calibri" w:cs="Times New Roman"/>
-                <w:sz w:val="22"/>
-                <w:szCs w:val="22"/>
-                <w:lang w:eastAsia="en-GB"/>
-              </w:rPr>
-              <w:t>Reseach</w:t>
-            </w:r>
-            <w:proofErr w:type="spellEnd"/>
+            <w:r>
+              <w:rPr>
+                <w:rFonts w:ascii="Calibri" w:hAnsi="Calibri" w:cs="Times New Roman"/>
+                <w:sz w:val="22"/>
+                <w:szCs w:val="22"/>
+                <w:lang w:eastAsia="en-GB"/>
+              </w:rPr>
+              <w:t>Research</w:t>
+            </w:r>
             <w:r>
               <w:rPr>
                 <w:rFonts w:ascii="Calibri" w:hAnsi="Calibri" w:cs="Times New Roman"/>
@@ -2452,17 +2258,15 @@
               </w:rPr>
               <w:t xml:space="preserve">: current solutions to the existing problem, competitors, studies on </w:t>
             </w:r>
-            <w:proofErr w:type="spellStart"/>
-            <w:r>
-              <w:rPr>
-                <w:rFonts w:ascii="Calibri" w:hAnsi="Calibri" w:cs="Times New Roman"/>
-                <w:sz w:val="22"/>
-                <w:szCs w:val="22"/>
-                <w:lang w:eastAsia="en-GB"/>
-              </w:rPr>
-              <w:t>meseum</w:t>
-            </w:r>
-            <w:proofErr w:type="spellEnd"/>
+            <w:r>
+              <w:rPr>
+                <w:rFonts w:ascii="Calibri" w:hAnsi="Calibri" w:cs="Times New Roman"/>
+                <w:sz w:val="22"/>
+                <w:szCs w:val="22"/>
+                <w:lang w:eastAsia="en-GB"/>
+              </w:rPr>
+              <w:t>museum</w:t>
+            </w:r>
             <w:r>
               <w:rPr>
                 <w:rFonts w:ascii="Calibri" w:hAnsi="Calibri" w:cs="Times New Roman"/>
@@ -3692,21 +3496,8 @@
                 <w:szCs w:val="22"/>
                 <w:lang w:eastAsia="en-GB"/>
               </w:rPr>
-              <w:t>Cumulative Resource Usage/</w:t>
-            </w:r>
-            <w:proofErr w:type="spellStart"/>
-            <w:r>
-              <w:rPr>
-                <w:rFonts w:ascii="Calibri" w:hAnsi="Calibri" w:cs="Times New Roman"/>
-                <w:b/>
-                <w:bCs/>
-                <w:sz w:val="22"/>
-                <w:szCs w:val="22"/>
-                <w:lang w:eastAsia="en-GB"/>
-              </w:rPr>
-              <w:t>hrs</w:t>
-            </w:r>
-            <w:proofErr w:type="spellEnd"/>
+              <w:t>Cumulative Resource Usage/hrs</w:t>
+            </w:r>
           </w:p>
           <w:p>
             <w:pPr>
@@ -3851,8 +3642,6 @@
               </w:rPr>
               <w:t>Working Time</w:t>
             </w:r>
-            <w:bookmarkStart w:id="0" w:name="_GoBack"/>
-            <w:bookmarkEnd w:id="0"/>
           </w:p>
         </w:tc>
         <w:tc>
@@ -3950,7 +3739,7 @@
 </file>
 
 <file path=word/numbering.xml><?xml version="1.0" encoding="utf-8"?>
-<w:numbering xmlns:wpc="http://schemas.microsoft.com/office/word/2010/wordprocessingCanvas" xmlns:mc="http://schemas.openxmlformats.org/markup-compatibility/2006" xmlns:o="urn:schemas-microsoft-com:office:office" xmlns:r="http://schemas.openxmlformats.org/officeDocument/2006/relationships" xmlns:m="http://schemas.openxmlformats.org/officeDocument/2006/math" xmlns:v="urn:schemas-microsoft-com:vml" xmlns:wp14="http://schemas.microsoft.com/office/word/2010/wordprocessingDrawing" xmlns:wp="http://schemas.openxmlformats.org/drawingml/2006/wordprocessingDrawing" xmlns:w10="urn:schemas-microsoft-com:office:word" xmlns:w="http://schemas.openxmlformats.org/wordprocessingml/2006/main" xmlns:w14="http://schemas.microsoft.com/office/word/2010/wordml" xmlns:w15="http://schemas.microsoft.com/office/word/2012/wordml" xmlns:wpg="http://schemas.microsoft.com/office/word/2010/wordprocessingGroup" xmlns:wpi="http://schemas.microsoft.com/office/word/2010/wordprocessingInk" xmlns:wne="http://schemas.microsoft.com/office/word/2006/wordml" xmlns:wps="http://schemas.microsoft.com/office/word/2010/wordprocessingShape" mc:Ignorable="w14 w15 wp14">
+<w:numbering xmlns:wpc="http://schemas.microsoft.com/office/word/2010/wordprocessingCanvas" xmlns:mo="http://schemas.microsoft.com/office/mac/office/2008/main" xmlns:mc="http://schemas.openxmlformats.org/markup-compatibility/2006" xmlns:mv="urn:schemas-microsoft-com:mac:vml" xmlns:o="urn:schemas-microsoft-com:office:office" xmlns:r="http://schemas.openxmlformats.org/officeDocument/2006/relationships" xmlns:m="http://schemas.openxmlformats.org/officeDocument/2006/math" xmlns:v="urn:schemas-microsoft-com:vml" xmlns:wp14="http://schemas.microsoft.com/office/word/2010/wordprocessingDrawing" xmlns:wp="http://schemas.openxmlformats.org/drawingml/2006/wordprocessingDrawing" xmlns:w10="urn:schemas-microsoft-com:office:word" xmlns:w="http://schemas.openxmlformats.org/wordprocessingml/2006/main" xmlns:w14="http://schemas.microsoft.com/office/word/2010/wordml" xmlns:w15="http://schemas.microsoft.com/office/word/2012/wordml" xmlns:wpg="http://schemas.microsoft.com/office/word/2010/wordprocessingGroup" xmlns:wpi="http://schemas.microsoft.com/office/word/2010/wordprocessingInk" xmlns:wne="http://schemas.microsoft.com/office/word/2006/wordml" xmlns:wps="http://schemas.microsoft.com/office/word/2010/wordprocessingShape" mc:Ignorable="w14 w15 wp14">
   <w:abstractNum w:abstractNumId="0">
     <w:nsid w:val="62B6398C"/>
     <w:multiLevelType w:val="multilevel"/>
@@ -4086,7 +3875,7 @@
     </w:rPrDefault>
     <w:pPrDefault/>
   </w:docDefaults>
-  <w:latentStyles w:defLockedState="0" w:defUIPriority="99" w:defSemiHidden="0" w:defUnhideWhenUsed="0" w:defQFormat="0" w:count="371">
+  <w:latentStyles w:defLockedState="0" w:defUIPriority="99" w:defSemiHidden="0" w:defUnhideWhenUsed="0" w:defQFormat="0" w:count="382">
     <w:lsdException w:name="Normal" w:uiPriority="0" w:qFormat="1"/>
     <w:lsdException w:name="heading 1" w:uiPriority="9" w:qFormat="1"/>
     <w:lsdException w:name="heading 2" w:semiHidden="1" w:uiPriority="9" w:unhideWhenUsed="1" w:qFormat="1"/>
@@ -4192,7 +3981,6 @@
     <w:lsdException w:name="HTML Sample" w:semiHidden="1" w:unhideWhenUsed="1"/>
     <w:lsdException w:name="HTML Typewriter" w:semiHidden="1" w:unhideWhenUsed="1"/>
     <w:lsdException w:name="HTML Variable" w:semiHidden="1" w:unhideWhenUsed="1"/>
-    <w:lsdException w:name="Normal Table" w:semiHidden="1" w:unhideWhenUsed="1"/>
     <w:lsdException w:name="annotation subject" w:semiHidden="1" w:unhideWhenUsed="1"/>
     <w:lsdException w:name="No List" w:semiHidden="1" w:unhideWhenUsed="1"/>
     <w:lsdException w:name="Outline List 1" w:semiHidden="1" w:unhideWhenUsed="1"/>
@@ -4238,11 +4026,9 @@
     <w:lsdException w:name="Table Subtle 1" w:semiHidden="1" w:unhideWhenUsed="1"/>
     <w:lsdException w:name="Table Subtle 2" w:semiHidden="1" w:unhideWhenUsed="1"/>
     <w:lsdException w:name="Table Web 1" w:semiHidden="1" w:unhideWhenUsed="1"/>
-    <w:lsdException w:name="Table Web 2" w:semiHidden="1" w:unhideWhenUsed="1"/>
     <w:lsdException w:name="Table Web 3" w:semiHidden="1" w:unhideWhenUsed="1"/>
     <w:lsdException w:name="Balloon Text" w:semiHidden="1" w:unhideWhenUsed="1"/>
     <w:lsdException w:name="Table Grid" w:uiPriority="39"/>
-    <w:lsdException w:name="Table Theme" w:semiHidden="1" w:unhideWhenUsed="1"/>
     <w:lsdException w:name="Placeholder Text" w:semiHidden="1"/>
     <w:lsdException w:name="No Spacing" w:uiPriority="1" w:qFormat="1"/>
     <w:lsdException w:name="Light Shading" w:uiPriority="60"/>
@@ -4458,6 +4244,8 @@
     <w:lsdException w:name="List Table 5 Dark Accent 6" w:uiPriority="50"/>
     <w:lsdException w:name="List Table 6 Colorful Accent 6" w:uiPriority="51"/>
     <w:lsdException w:name="List Table 7 Colorful Accent 6" w:uiPriority="52"/>
+    <w:lsdException w:name="Mention" w:semiHidden="1" w:unhideWhenUsed="1"/>
+    <w:lsdException w:name="Smart Hyperlink" w:semiHidden="1" w:unhideWhenUsed="1"/>
   </w:latentStyles>
   <w:style w:type="paragraph" w:default="1" w:styleId="Normal">
     <w:name w:val="Normal"/>

</xml_diff>